<commit_message>
Numpy method for circle profile + adjustments to theme
</commit_message>
<xml_diff>
--- a/cv.docx
+++ b/cv.docx
@@ -19,15 +19,15 @@
         <mc:AlternateContent>
           <mc:Choice Requires="wpg">
             <w:drawing>
-              <wp:anchor distT="0" distB="0" distL="114300" distR="114300" simplePos="0" relativeHeight="251636736" behindDoc="1" locked="0" layoutInCell="1" allowOverlap="1" wp14:anchorId="38FE76DF" wp14:editId="08A28B45">
+              <wp:anchor distT="0" distB="0" distL="114300" distR="114300" simplePos="0" relativeHeight="251636736" behindDoc="1" locked="0" layoutInCell="1" allowOverlap="1" wp14:anchorId="38FE76DF" wp14:editId="15D87E4F">
                 <wp:simplePos x="0" y="0"/>
                 <wp:positionH relativeFrom="column">
                   <wp:posOffset>-457200</wp:posOffset>
                 </wp:positionH>
                 <wp:positionV relativeFrom="paragraph">
-                  <wp:posOffset>-291465</wp:posOffset>
+                  <wp:posOffset>-293348</wp:posOffset>
                 </wp:positionV>
-                <wp:extent cx="7774940" cy="7218045"/>
+                <wp:extent cx="7774305" cy="7218045"/>
                 <wp:effectExtent l="0" t="0" r="0" b="78105"/>
                 <wp:wrapNone/>
                 <wp:docPr id="1001" name="Group 8">
@@ -45,9 +45,9 @@
                       <wpg:grpSpPr>
                         <a:xfrm>
                           <a:off x="0" y="0"/>
-                          <a:ext cx="7774940" cy="7218045"/>
-                          <a:chOff x="-1" y="0"/>
-                          <a:chExt cx="7775258" cy="7218502"/>
+                          <a:ext cx="7774305" cy="7218045"/>
+                          <a:chOff x="0" y="0"/>
+                          <a:chExt cx="7774623" cy="7218502"/>
                         </a:xfrm>
                       </wpg:grpSpPr>
                       <wpg:grpSp>
@@ -259,8 +259,8 @@
                         </wps:cNvSpPr>
                         <wps:spPr>
                           <a:xfrm>
-                            <a:off x="390525" y="2733675"/>
-                            <a:ext cx="7384732" cy="581177"/>
+                            <a:off x="5286" y="2733675"/>
+                            <a:ext cx="7769337" cy="581177"/>
                           </a:xfrm>
                           <a:prstGeom prst="rect">
                             <a:avLst/>
@@ -342,68 +342,12 @@
                         </wps:style>
                         <wps:bodyPr rtlCol="0" anchor="ctr"/>
                       </wps:wsp>
-                      <wps:wsp>
-                        <wps:cNvPr id="12" name="Arrow: Pentagon 12">
-                          <a:extLst>
-                            <a:ext uri="{FF2B5EF4-FFF2-40B4-BE49-F238E27FC236}">
-                              <a16:creationId xmlns:a16="http://schemas.microsoft.com/office/drawing/2014/main" id="{BD12C60C-9B3B-4845-9304-94E8868D8633}"/>
-                            </a:ext>
-                            <a:ext uri="{C183D7F6-B498-43B3-948B-1728B52AA6E4}">
-                              <adec:decorative xmlns:adec="http://schemas.microsoft.com/office/drawing/2017/decorative" val="1"/>
-                            </a:ext>
-                          </a:extLst>
-                        </wps:cNvPr>
-                        <wps:cNvSpPr>
-                          <a:spLocks noChangeAspect="1"/>
-                        </wps:cNvSpPr>
-                        <wps:spPr>
-                          <a:xfrm>
-                            <a:off x="-1" y="2733674"/>
-                            <a:ext cx="1165273" cy="581178"/>
-                          </a:xfrm>
-                          <a:prstGeom prst="homePlate">
-                            <a:avLst>
-                              <a:gd name="adj" fmla="val 52238"/>
-                            </a:avLst>
-                          </a:prstGeom>
-                          <a:solidFill>
-                            <a:schemeClr val="tx1"/>
-                          </a:solidFill>
-                          <a:ln>
-                            <a:noFill/>
-                          </a:ln>
-                        </wps:spPr>
-                        <wps:style>
-                          <a:lnRef idx="2">
-                            <a:schemeClr val="accent1">
-                              <a:shade val="50000"/>
-                            </a:schemeClr>
-                          </a:lnRef>
-                          <a:fillRef idx="1">
-                            <a:schemeClr val="accent1"/>
-                          </a:fillRef>
-                          <a:effectRef idx="0">
-                            <a:schemeClr val="accent1"/>
-                          </a:effectRef>
-                          <a:fontRef idx="minor">
-                            <a:schemeClr val="lt1"/>
-                          </a:fontRef>
-                        </wps:style>
-                        <wps:txbx>
-                          <w:txbxContent>
-                            <w:p/>
-                          </w:txbxContent>
-                        </wps:txbx>
-                        <wps:bodyPr rot="0" spcFirstLastPara="0" vert="horz" wrap="square" lIns="252000" tIns="45720" rIns="91440" bIns="45720" numCol="1" spcCol="0" rtlCol="0" fromWordArt="0" anchor="ctr" anchorCtr="0" forceAA="0" compatLnSpc="1">
-                          <a:prstTxWarp prst="textNoShape">
-                            <a:avLst/>
-                          </a:prstTxWarp>
-                          <a:noAutofit/>
-                        </wps:bodyPr>
-                      </wps:wsp>
                     </wpg:wgp>
                   </a:graphicData>
                 </a:graphic>
+                <wp14:sizeRelH relativeFrom="margin">
+                  <wp14:pctWidth>0</wp14:pctWidth>
+                </wp14:sizeRelH>
                 <wp14:sizeRelV relativeFrom="margin">
                   <wp14:pctHeight>0</wp14:pctHeight>
                 </wp14:sizeRelV>
@@ -412,7 +356,7 @@
           </mc:Choice>
           <mc:Fallback>
             <w:pict>
-              <v:group w14:anchorId="38FE76DF" id="Group 8" o:spid="_x0000_s1026" alt="&quot;&quot;" style="position:absolute;margin-left:-36pt;margin-top:-22.95pt;width:612.2pt;height:568.35pt;z-index:-251679744;mso-height-relative:margin" coordorigin="" coordsize="77752,72185" o:gfxdata="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">
+              <v:group w14:anchorId="647BE039" id="Group 8" o:spid="_x0000_s1026" alt="&quot;&quot;" style="position:absolute;margin-left:-36pt;margin-top:-23.1pt;width:612.15pt;height:568.35pt;z-index:-251679744;mso-width-relative:margin;mso-height-relative:margin" coordsize="77746,72185" o:gfxdata="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">
                 <v:group id="Group 4" o:spid="_x0000_s1027" alt="&quot;&quot;" style="position:absolute;left:24384;top:47625;width:17916;height:24560" coordorigin="24361,47628" coordsize="16288,22327" o:gfxdata="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">
                   <v:line id="Straight Connector 51" o:spid="_x0000_s1028" style="position:absolute;flip:x;visibility:visible;mso-wrap-style:square" from="24361,59315" to="33731,69956" o:connectortype="straight" o:gfxdata="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" strokecolor="#f2f2f2 [3052]" strokeweight="10pt">
                     <v:stroke joinstyle="miter"/>
@@ -431,29 +375,10 @@
                     <o:lock v:ext="edit" shapetype="f"/>
                   </v:line>
                 </v:group>
-                <v:rect id="Rectangle 7" o:spid="_x0000_s1032" alt="&quot;&quot;" style="position:absolute;left:3905;top:27336;width:73847;height:5812;visibility:visible;mso-wrap-style:square;v-text-anchor:middle" o:gfxdata="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" fillcolor="#f2f2f2 [3052]" stroked="f" strokeweight="1pt">
+                <v:rect id="Rectangle 7" o:spid="_x0000_s1032" alt="&quot;&quot;" style="position:absolute;left:52;top:27336;width:77694;height:5812;visibility:visible;mso-wrap-style:square;v-text-anchor:middle" o:gfxdata="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" fillcolor="#f2f2f2 [3052]" stroked="f" strokeweight="1pt">
                   <o:lock v:ext="edit" aspectratio="t"/>
                 </v:rect>
                 <v:rect id="Rectangle 9" o:spid="_x0000_s1033" alt="&quot;&quot;" style="position:absolute;width:68582;height:27298;flip:x;visibility:visible;mso-wrap-style:square;v-text-anchor:middle" o:gfxdata="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" fillcolor="blue [3204]" stroked="f" strokeweight="1pt"/>
-                <v:shapetype id="_x0000_t15" coordsize="21600,21600" o:spt="15" adj="16200" path="m@0,l,,,21600@0,21600,21600,10800xe">
-                  <v:stroke joinstyle="miter"/>
-                  <v:formulas>
-                    <v:f eqn="val #0"/>
-                    <v:f eqn="prod #0 1 2"/>
-                  </v:formulas>
-                  <v:path gradientshapeok="t" o:connecttype="custom" o:connectlocs="@1,0;0,10800;@1,21600;21600,10800" o:connectangles="270,180,90,0" textboxrect="0,0,10800,21600;0,0,16200,21600;0,0,21600,21600"/>
-                  <v:handles>
-                    <v:h position="#0,topLeft" xrange="0,21600"/>
-                  </v:handles>
-                </v:shapetype>
-                <v:shape id="Arrow: Pentagon 12" o:spid="_x0000_s1034" type="#_x0000_t15" alt="&quot;&quot;" style="position:absolute;top:27336;width:11652;height:5812;visibility:visible;mso-wrap-style:square;v-text-anchor:middle" o:gfxdata="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" adj="15972" fillcolor="black [3213]" stroked="f" strokeweight="1pt">
-                  <o:lock v:ext="edit" aspectratio="t"/>
-                  <v:textbox inset="7mm">
-                    <w:txbxContent>
-                      <w:p/>
-                    </w:txbxContent>
-                  </v:textbox>
-                </v:shape>
               </v:group>
             </w:pict>
           </mc:Fallback>
@@ -481,15 +406,16 @@
     <w:tbl>
       <w:tblPr>
         <w:tblW w:w="0" w:type="auto"/>
+        <w:tblLayout w:type="fixed"/>
         <w:tblLook w:val="04A0" w:firstRow="1" w:lastRow="0" w:firstColumn="1" w:lastColumn="0" w:noHBand="0" w:noVBand="1"/>
       </w:tblPr>
       <w:tblGrid>
-        <w:gridCol w:w="1080"/>
-        <w:gridCol w:w="1170"/>
-        <w:gridCol w:w="3780"/>
-        <w:gridCol w:w="1350"/>
-        <w:gridCol w:w="2700"/>
-        <w:gridCol w:w="710"/>
+        <w:gridCol w:w="1710"/>
+        <w:gridCol w:w="180"/>
+        <w:gridCol w:w="4501"/>
+        <w:gridCol w:w="1153"/>
+        <w:gridCol w:w="2592"/>
+        <w:gridCol w:w="664"/>
       </w:tblGrid>
       <w:tr>
         <w:trPr>
@@ -497,8 +423,7 @@
         </w:trPr>
         <w:tc>
           <w:tcPr>
-            <w:tcW w:w="7380" w:type="dxa"/>
-            <w:gridSpan w:val="4"/>
+            <w:tcW w:w="1710" w:type="dxa"/>
             <w:vMerge w:val="restart"/>
           </w:tcPr>
           <w:p>
@@ -507,8 +432,70 @@
               <w:rPr>
                 <w:rFonts w:ascii="Product Sans" w:hAnsi="Product Sans"/>
                 <w:color w:val="FFFFFF" w:themeColor="background1"/>
-                <w:sz w:val="48"/>
-                <w:szCs w:val="36"/>
+                <w:sz w:val="44"/>
+                <w:szCs w:val="32"/>
+              </w:rPr>
+            </w:pPr>
+            <w:r>
+              <w:rPr>
+                <w:rFonts w:ascii="Product Sans" w:hAnsi="Product Sans"/>
+                <w:color w:val="FFFFFF" w:themeColor="background1"/>
+              </w:rPr>
+              <w:t xml:space="preserve"/>
+            </w:r>
+            <w:r>
+              <w:drawing>
+                <wp:inline xmlns:a="http://schemas.openxmlformats.org/drawingml/2006/main" xmlns:pic="http://schemas.openxmlformats.org/drawingml/2006/picture">
+                  <wp:extent cx="929520" cy="929520"/>
+                  <wp:docPr id="1002" name="Picture 55"/>
+                  <wp:cNvGraphicFramePr>
+                    <a:graphicFrameLocks noChangeAspect="1"/>
+                  </wp:cNvGraphicFramePr>
+                  <a:graphic>
+                    <a:graphicData uri="http://schemas.openxmlformats.org/drawingml/2006/picture">
+                      <pic:pic>
+                        <pic:nvPicPr>
+                          <pic:cNvPr id="0" name="profilephoto.png"/>
+                          <pic:cNvPicPr/>
+                        </pic:nvPicPr>
+                        <pic:blipFill>
+                          <a:blip r:embed="rId24"/>
+                          <a:stretch>
+                            <a:fillRect/>
+                          </a:stretch>
+                        </pic:blipFill>
+                        <pic:spPr>
+                          <a:xfrm>
+                            <a:off x="0" y="0"/>
+                            <a:ext cx="929520" cy="929520"/>
+                          </a:xfrm>
+                          <a:prstGeom prst="rect"/>
+                        </pic:spPr>
+                      </pic:pic>
+                    </a:graphicData>
+                  </a:graphic>
+                </wp:inline>
+              </w:drawing>
+            </w:r>
+            <w:r>
+              <w:t xml:space="preserve"/>
+            </w:r>
+          </w:p>
+        </w:tc>
+        <w:tc>
+          <w:tcPr>
+            <w:tcW w:w="5834" w:type="dxa"/>
+            <w:gridSpan w:val="3"/>
+            <w:vMerge w:val="restart"/>
+          </w:tcPr>
+          <w:p>
+            <w:pPr>
+              <w:pStyle w:val="Bio"/>
+              <w:rPr>
+                <w:rFonts w:ascii="Product Sans" w:hAnsi="Product Sans"/>
+                <w:color w:val="FFFFFF" w:themeColor="background1"/>
+                <w:sz w:val="30"/>
+                <w:lang w:val="en-ZA"/>
               </w:rPr>
             </w:pPr>
             <w:r>
@@ -538,7 +525,7 @@
         </w:tc>
         <w:tc>
           <w:tcPr>
-            <w:tcW w:w="2700" w:type="dxa"/>
+            <w:tcW w:w="2592" w:type="dxa"/>
             <w:vAlign w:val="center"/>
           </w:tcPr>
           <w:p>
@@ -558,7 +545,7 @@
         </w:tc>
         <w:tc>
           <w:tcPr>
-            <w:tcW w:w="710" w:type="dxa"/>
+            <w:tcW w:w="664" w:type="dxa"/>
             <w:vAlign w:val="center"/>
           </w:tcPr>
           <w:p>
@@ -574,7 +561,7 @@
                 <wp:inline distT="0" distB="0" distL="0" distR="0" wp14:anchorId="7D9B7248" wp14:editId="4F7C2B37">
                   <wp:extent cx="99756" cy="99756"/>
                   <wp:effectExtent l="0" t="0" r="0" b="0"/>
-                  <wp:docPr id="1002" name="Graphic 28" descr="Icon Phone">
+                  <wp:docPr id="1003" name="Graphic 28" descr="Icon Phone">
                     <a:extLst xmlns:a="http://schemas.openxmlformats.org/drawingml/2006/main">
                       <a:ext uri="{FF2B5EF4-FFF2-40B4-BE49-F238E27FC236}">
                         <a16:creationId xmlns:a16="http://schemas.microsoft.com/office/drawing/2014/main" id="{AD89E137-35AC-42C2-B528-C576A8C3F3EE}"/>
@@ -638,15 +625,22 @@
         </w:trPr>
         <w:tc>
           <w:tcPr>
-            <w:tcW w:w="7380" w:type="dxa"/>
-            <w:gridSpan w:val="4"/>
+            <w:tcW w:w="1710" w:type="dxa"/>
             <w:vMerge/>
           </w:tcPr>
           <w:p/>
         </w:tc>
         <w:tc>
           <w:tcPr>
-            <w:tcW w:w="2700" w:type="dxa"/>
+            <w:tcW w:w="5834" w:type="dxa"/>
+            <w:gridSpan w:val="3"/>
+            <w:vMerge/>
+          </w:tcPr>
+          <w:p/>
+        </w:tc>
+        <w:tc>
+          <w:tcPr>
+            <w:tcW w:w="2592" w:type="dxa"/>
             <w:vAlign w:val="center"/>
           </w:tcPr>
           <w:p>
@@ -666,7 +660,7 @@
         </w:tc>
         <w:tc>
           <w:tcPr>
-            <w:tcW w:w="710" w:type="dxa"/>
+            <w:tcW w:w="664" w:type="dxa"/>
             <w:vAlign w:val="center"/>
           </w:tcPr>
           <w:p>
@@ -682,7 +676,7 @@
                 <wp:inline distT="0" distB="0" distL="0" distR="0" wp14:anchorId="6992CEF2" wp14:editId="4019FE51">
                   <wp:extent cx="106045" cy="81915"/>
                   <wp:effectExtent l="0" t="0" r="8255" b="0"/>
-                  <wp:docPr id="1003" name="Graphic 30" descr="Icon Email">
+                  <wp:docPr id="1004" name="Graphic 30" descr="Icon Email">
                     <a:extLst xmlns:a="http://schemas.openxmlformats.org/drawingml/2006/main">
                       <a:ext uri="{FF2B5EF4-FFF2-40B4-BE49-F238E27FC236}">
                         <a16:creationId xmlns:a16="http://schemas.microsoft.com/office/drawing/2014/main" id="{5C64F1FD-3347-405F-AEFF-2900D23BBA87}"/>
@@ -746,15 +740,22 @@
         </w:trPr>
         <w:tc>
           <w:tcPr>
-            <w:tcW w:w="7380" w:type="dxa"/>
-            <w:gridSpan w:val="4"/>
+            <w:tcW w:w="1710" w:type="dxa"/>
             <w:vMerge/>
           </w:tcPr>
           <w:p/>
         </w:tc>
         <w:tc>
           <w:tcPr>
-            <w:tcW w:w="2700" w:type="dxa"/>
+            <w:tcW w:w="5834" w:type="dxa"/>
+            <w:gridSpan w:val="3"/>
+            <w:vMerge/>
+          </w:tcPr>
+          <w:p/>
+        </w:tc>
+        <w:tc>
+          <w:tcPr>
+            <w:tcW w:w="2592" w:type="dxa"/>
             <w:vAlign w:val="center"/>
           </w:tcPr>
           <w:p>
@@ -774,7 +775,7 @@
         </w:tc>
         <w:tc>
           <w:tcPr>
-            <w:tcW w:w="710" w:type="dxa"/>
+            <w:tcW w:w="664" w:type="dxa"/>
             <w:vAlign w:val="center"/>
           </w:tcPr>
           <w:p>
@@ -790,7 +791,7 @@
                 <wp:inline distT="0" distB="0" distL="0" distR="0" wp14:anchorId="403E528D" wp14:editId="31F1BEFE">
                   <wp:extent cx="86162" cy="128326"/>
                   <wp:effectExtent l="0" t="0" r="9525" b="5080"/>
-                  <wp:docPr id="1004" name="Graphic 29" descr="Icon Location">
+                  <wp:docPr id="1005" name="Graphic 29" descr="Icon Location">
                     <a:extLst xmlns:a="http://schemas.openxmlformats.org/drawingml/2006/main">
                       <a:ext uri="{FF2B5EF4-FFF2-40B4-BE49-F238E27FC236}">
                         <a16:creationId xmlns:a16="http://schemas.microsoft.com/office/drawing/2014/main" id="{6826D52F-9481-409E-B74B-926D58A1C538}"/>
@@ -854,15 +855,22 @@
         </w:trPr>
         <w:tc>
           <w:tcPr>
-            <w:tcW w:w="7380" w:type="dxa"/>
-            <w:gridSpan w:val="4"/>
+            <w:tcW w:w="1710" w:type="dxa"/>
             <w:vMerge/>
           </w:tcPr>
           <w:p/>
         </w:tc>
         <w:tc>
           <w:tcPr>
-            <w:tcW w:w="2700" w:type="dxa"/>
+            <w:tcW w:w="5834" w:type="dxa"/>
+            <w:gridSpan w:val="3"/>
+            <w:vMerge/>
+          </w:tcPr>
+          <w:p/>
+        </w:tc>
+        <w:tc>
+          <w:tcPr>
+            <w:tcW w:w="2592" w:type="dxa"/>
           </w:tcPr>
           <w:p>
             <w:pPr>
@@ -881,7 +889,7 @@
         </w:tc>
         <w:tc>
           <w:tcPr>
-            <w:tcW w:w="710" w:type="dxa"/>
+            <w:tcW w:w="664" w:type="dxa"/>
             <w:vAlign w:val="center"/>
           </w:tcPr>
           <w:p>
@@ -897,7 +905,7 @@
                 <wp:inline distT="0" distB="0" distL="0" distR="0" wp14:anchorId="2238F2F6" wp14:editId="7DCD954A">
                   <wp:extent cx="149272" cy="149272"/>
                   <wp:effectExtent l="0" t="0" r="3175" b="3175"/>
-                  <wp:docPr id="1005" name="Graphic 34" descr="Call center">
+                  <wp:docPr id="1006" name="Graphic 34" descr="Call center">
                     <a:extLst xmlns:a="http://schemas.openxmlformats.org/drawingml/2006/main">
                       <a:ext uri="{FF2B5EF4-FFF2-40B4-BE49-F238E27FC236}">
                         <a16:creationId xmlns:a16="http://schemas.microsoft.com/office/drawing/2014/main" id="{2F0FC397-9E5B-4213-8EC7-020047DD2ADC}"/>
@@ -961,15 +969,22 @@
         </w:trPr>
         <w:tc>
           <w:tcPr>
-            <w:tcW w:w="7380" w:type="dxa"/>
-            <w:gridSpan w:val="4"/>
+            <w:tcW w:w="1710" w:type="dxa"/>
             <w:vMerge/>
           </w:tcPr>
           <w:p/>
         </w:tc>
         <w:tc>
           <w:tcPr>
-            <w:tcW w:w="2700" w:type="dxa"/>
+            <w:tcW w:w="5834" w:type="dxa"/>
+            <w:gridSpan w:val="3"/>
+            <w:vMerge/>
+          </w:tcPr>
+          <w:p/>
+        </w:tc>
+        <w:tc>
+          <w:tcPr>
+            <w:tcW w:w="2592" w:type="dxa"/>
             <w:vAlign w:val="center"/>
           </w:tcPr>
           <w:p>
@@ -989,7 +1004,7 @@
         </w:tc>
         <w:tc>
           <w:tcPr>
-            <w:tcW w:w="710" w:type="dxa"/>
+            <w:tcW w:w="664" w:type="dxa"/>
             <w:vAlign w:val="center"/>
           </w:tcPr>
           <w:p>
@@ -1005,7 +1020,7 @@
                 <wp:inline distT="0" distB="0" distL="0" distR="0" wp14:anchorId="52E5347D" wp14:editId="3E1B7BF2">
                   <wp:extent cx="149272" cy="149272"/>
                   <wp:effectExtent l="0" t="0" r="3175" b="3175"/>
-                  <wp:docPr id="1006" name="Graphic 33" descr="Speech">
+                  <wp:docPr id="1007" name="Graphic 33" descr="Speech">
                     <a:extLst xmlns:a="http://schemas.openxmlformats.org/drawingml/2006/main">
                       <a:ext uri="{FF2B5EF4-FFF2-40B4-BE49-F238E27FC236}">
                         <a16:creationId xmlns:a16="http://schemas.microsoft.com/office/drawing/2014/main" id="{F7D65812-722D-4BE6-ABD9-FF2FBFF6941F}"/>
@@ -1069,15 +1084,22 @@
         </w:trPr>
         <w:tc>
           <w:tcPr>
-            <w:tcW w:w="7380" w:type="dxa"/>
-            <w:gridSpan w:val="4"/>
+            <w:tcW w:w="1710" w:type="dxa"/>
             <w:vMerge/>
           </w:tcPr>
           <w:p/>
         </w:tc>
         <w:tc>
           <w:tcPr>
-            <w:tcW w:w="2700" w:type="dxa"/>
+            <w:tcW w:w="5834" w:type="dxa"/>
+            <w:gridSpan w:val="3"/>
+            <w:vMerge/>
+          </w:tcPr>
+          <w:p/>
+        </w:tc>
+        <w:tc>
+          <w:tcPr>
+            <w:tcW w:w="2592" w:type="dxa"/>
             <w:vAlign w:val="center"/>
           </w:tcPr>
           <w:p>
@@ -1097,7 +1119,7 @@
         </w:tc>
         <w:tc>
           <w:tcPr>
-            <w:tcW w:w="710" w:type="dxa"/>
+            <w:tcW w:w="664" w:type="dxa"/>
             <w:vAlign w:val="center"/>
           </w:tcPr>
           <w:p>
@@ -1113,7 +1135,7 @@
                 <wp:inline distT="0" distB="0" distL="0" distR="0" wp14:anchorId="3F6ED944" wp14:editId="1A91E431">
                   <wp:extent cx="180620" cy="180620"/>
                   <wp:effectExtent l="0" t="0" r="0" b="0"/>
-                  <wp:docPr id="1007" name="Graphic 31" descr="Link">
+                  <wp:docPr id="1008" name="Graphic 31" descr="Link">
                     <a:extLst xmlns:a="http://schemas.openxmlformats.org/drawingml/2006/main">
                       <a:ext uri="{FF2B5EF4-FFF2-40B4-BE49-F238E27FC236}">
                         <a16:creationId xmlns:a16="http://schemas.microsoft.com/office/drawing/2014/main" id="{4186B410-A55A-4FE2-8B4E-4A29F9194329}"/>
@@ -1177,7 +1199,7 @@
         </w:trPr>
         <w:tc>
           <w:tcPr>
-            <w:tcW w:w="1080" w:type="dxa"/>
+            <w:tcW w:w="1710" w:type="dxa"/>
             <w:vAlign w:val="center"/>
           </w:tcPr>
           <w:p>
@@ -1188,7 +1210,7 @@
         </w:tc>
         <w:tc>
           <w:tcPr>
-            <w:tcW w:w="9000" w:type="dxa"/>
+            <w:tcW w:w="8426" w:type="dxa"/>
             <w:gridSpan w:val="4"/>
             <w:vAlign w:val="center"/>
           </w:tcPr>
@@ -1200,13 +1222,13 @@
               <w:t xml:space="preserve">Check out my LinkedIn profile: </w:t>
             </w:r>
             <w:r>
-              <w:t xml:space="preserve"/>
+              <w:t xml:space="preserve">https://za.linkedin.com/in/adgsenpai</w:t>
             </w:r>
           </w:p>
         </w:tc>
         <w:tc>
           <w:tcPr>
-            <w:tcW w:w="710" w:type="dxa"/>
+            <w:tcW w:w="664" w:type="dxa"/>
             <w:vAlign w:val="center"/>
           </w:tcPr>
           <w:p/>
@@ -1218,7 +1240,7 @@
         </w:trPr>
         <w:tc>
           <w:tcPr>
-            <w:tcW w:w="2250" w:type="dxa"/>
+            <w:tcW w:w="1890" w:type="dxa"/>
             <w:gridSpan w:val="2"/>
             <w:tcMar>
               <w:left w:w="115" w:type="dxa"/>
@@ -1238,7 +1260,7 @@
         </w:tc>
         <w:tc>
           <w:tcPr>
-            <w:tcW w:w="3780" w:type="dxa"/>
+            <w:tcW w:w="4501" w:type="dxa"/>
             <w:tcBorders>
               <w:right w:val="single" w:sz="4" w:space="0" w:color="F2F2F2" w:themeColor="background1" w:themeShade="F2"/>
             </w:tcBorders>
@@ -1259,7 +1281,7 @@
         </w:tc>
         <w:tc>
           <w:tcPr>
-            <w:tcW w:w="4760" w:type="dxa"/>
+            <w:tcW w:w="4409" w:type="dxa"/>
             <w:gridSpan w:val="3"/>
             <w:tcBorders>
               <w:left w:val="single" w:sz="4" w:space="0" w:color="F2F2F2" w:themeColor="background1" w:themeShade="F2"/>
@@ -1286,7 +1308,7 @@
         </w:trPr>
         <w:tc>
           <w:tcPr>
-            <w:tcW w:w="2250" w:type="dxa"/>
+            <w:tcW w:w="1890" w:type="dxa"/>
             <w:gridSpan w:val="2"/>
             <w:tcMar>
               <w:left w:w="115" w:type="dxa"/>
@@ -1297,11 +1319,51 @@
             <w:pPr>
               <w:pStyle w:val="Note"/>
             </w:pPr>
+            <w:r>
+              <w:t xml:space="preserve"/>
+            </w:r>
+            <w:r>
+              <w:drawing>
+                <wp:inline xmlns:a="http://schemas.openxmlformats.org/drawingml/2006/main" xmlns:pic="http://schemas.openxmlformats.org/drawingml/2006/picture">
+                  <wp:extent cx="1089720" cy="1089720"/>
+                  <wp:docPr id="1009" name="Picture 55"/>
+                  <wp:cNvGraphicFramePr>
+                    <a:graphicFrameLocks noChangeAspect="1"/>
+                  </wp:cNvGraphicFramePr>
+                  <a:graphic>
+                    <a:graphicData uri="http://schemas.openxmlformats.org/drawingml/2006/picture">
+                      <pic:pic>
+                        <pic:nvPicPr>
+                          <pic:cNvPr id="0" name="qrcode.png"/>
+                          <pic:cNvPicPr/>
+                        </pic:nvPicPr>
+                        <pic:blipFill>
+                          <a:blip r:embed="rId25"/>
+                          <a:stretch>
+                            <a:fillRect/>
+                          </a:stretch>
+                        </pic:blipFill>
+                        <pic:spPr>
+                          <a:xfrm>
+                            <a:off x="0" y="0"/>
+                            <a:ext cx="1089720" cy="1089720"/>
+                          </a:xfrm>
+                          <a:prstGeom prst="rect"/>
+                        </pic:spPr>
+                      </pic:pic>
+                    </a:graphicData>
+                  </a:graphic>
+                </wp:inline>
+              </w:drawing>
+            </w:r>
+            <w:r>
+              <w:t xml:space="preserve"/>
+            </w:r>
           </w:p>
         </w:tc>
         <w:tc>
           <w:tcPr>
-            <w:tcW w:w="3780" w:type="dxa"/>
+            <w:tcW w:w="4501" w:type="dxa"/>
             <w:tcBorders>
               <w:right w:val="single" w:sz="4" w:space="0" w:color="F2F2F2" w:themeColor="background1" w:themeShade="F2"/>
             </w:tcBorders>
@@ -1313,14 +1375,40 @@
           <w:p>
             <w:pPr>
               <w:pStyle w:val="Bio"/>
+              <w:rPr>
+                <w:rFonts w:ascii="Product Sans" w:hAnsi="Product Sans"/>
+              </w:rPr>
             </w:pPr>
+            <w:r>
+              <w:rPr>
+                <w:rFonts w:ascii="Product Sans" w:hAnsi="Product Sans"/>
+              </w:rPr>
+              <w:t>ABOUT ME</w:t>
+            </w:r>
           </w:p>
-        </w:tc>
-        <w:tc>
-          <w:tcPr>
-            <w:tcW w:w="4760" w:type="dxa"/>
+          <w:p>
+            <w:pPr>
+              <w:pStyle w:val="Bio"/>
+              <w:rPr>
+                <w:rFonts w:ascii="Product Sans" w:hAnsi="Product Sans"/>
+                <w:sz w:val="20"/>
+                <w:szCs w:val="14"/>
+              </w:rPr>
+            </w:pPr>
+            <w:r>
+              <w:rPr>
+                <w:rFonts w:ascii="Product Sans" w:hAnsi="Product Sans"/>
+                <w:sz w:val="20"/>
+                <w:szCs w:val="14"/>
+              </w:rPr>
+              <w:t xml:space="preserve">Ashlin Darius Govindasamy is currently doing his BSc Computer Science and Mathematics Degree at UNISA. Once completed with that he will go and get a degree in Honors Computer Science and study till masters level. You can read more about him here https://adgstudios.co.za/</w:t>
+            </w:r>
+          </w:p>
+        </w:tc>
+        <w:tc>
+          <w:tcPr>
+            <w:tcW w:w="4409" w:type="dxa"/>
             <w:gridSpan w:val="3"/>
-            <w:vMerge w:val="restart"/>
             <w:tcBorders>
               <w:left w:val="single" w:sz="4" w:space="0" w:color="F2F2F2" w:themeColor="background1" w:themeShade="F2"/>
             </w:tcBorders>
@@ -1338,57 +1426,733 @@
       </w:tr>
       <w:tr>
         <w:trPr>
-          <w:trHeight w:val="1548"/>
-        </w:trPr>
-        <w:tc>
-          <w:tcPr>
-            <w:tcW w:w="6030" w:type="dxa"/>
-            <w:gridSpan w:val="3"/>
-            <w:tcBorders>
-              <w:right w:val="single" w:sz="4" w:space="0" w:color="F2F2F2" w:themeColor="background1" w:themeShade="F2"/>
-            </w:tcBorders>
-            <w:tcMar>
-              <w:left w:w="115" w:type="dxa"/>
-              <w:right w:w="115" w:type="dxa"/>
-            </w:tcMar>
-          </w:tcPr>
-          <w:p/>
-        </w:tc>
-        <w:tc>
-          <w:tcPr>
-            <w:tcW w:w="4760" w:type="dxa"/>
-            <w:gridSpan w:val="3"/>
-            <w:vMerge/>
-            <w:tcBorders>
-              <w:left w:val="single" w:sz="4" w:space="0" w:color="F2F2F2" w:themeColor="background1" w:themeShade="F2"/>
-            </w:tcBorders>
-            <w:tcMar>
-              <w:left w:w="115" w:type="dxa"/>
-              <w:right w:w="115" w:type="dxa"/>
-            </w:tcMar>
-          </w:tcPr>
-          <w:p/>
-        </w:tc>
-      </w:tr>
-      <w:tr>
-        <w:trPr>
           <w:trHeight w:val="2837"/>
         </w:trPr>
         <w:tc>
           <w:tcPr>
-            <w:tcW w:w="6030" w:type="dxa"/>
+            <w:tcW w:w="6391" w:type="dxa"/>
             <w:gridSpan w:val="3"/>
             <w:vMerge w:val="restart"/>
             <w:tcBorders>
               <w:right w:val="single" w:sz="4" w:space="0" w:color="F2F2F2" w:themeColor="background1" w:themeShade="F2"/>
             </w:tcBorders>
           </w:tcPr>
-          <w:p/>
-          <w:p/>
-        </w:tc>
-        <w:tc>
-          <w:tcPr>
-            <w:tcW w:w="4050" w:type="dxa"/>
+          <w:p>
+            <w:pPr>
+              <w:rPr>
+                <w:rFonts w:ascii="Product Sans" w:hAnsi="Product Sans"/>
+                <w:sz w:val="28"/>
+                <w:szCs w:val="28"/>
+              </w:rPr>
+            </w:pPr>
+            <w:r>
+              <w:rPr>
+                <w:rFonts w:ascii="Product Sans" w:hAnsi="Product Sans"/>
+                <w:sz w:val="28"/>
+                <w:szCs w:val="28"/>
+              </w:rPr>
+              <w:t xml:space="preserve">EDUCATION</w:t>
+            </w:r>
+          </w:p>
+          <w:p>
+            <w:pPr>
+              <w:rPr>
+                <w:rFonts w:ascii="Product Sans" w:hAnsi="Product Sans"/>
+                <w:sz w:val="28"/>
+                <w:szCs w:val="28"/>
+              </w:rPr>
+            </w:pPr>
+            <w:r>
+              <w:rPr>
+                <w:rFonts w:ascii="Product Sans" w:hAnsi="Product Sans"/>
+                <w:sz w:val="10"/>
+                <w:szCs w:val="10"/>
+              </w:rPr>
+              <w:t xml:space="preserve"/>
+            </w:r>
+          </w:p>
+          <w:tbl>
+            <w:tblPr>
+              <w:tblStyle w:val="PlainTable1"/>
+              <w:tblW w:w="0" w:type="auto"/>
+              <w:tblInd w:w="5" w:type="dxa"/>
+              <w:tblLayout w:type="fixed"/>
+              <w:tblLook w:val="04A0" w:firstRow="1" w:lastRow="0" w:firstColumn="1" w:lastColumn="0" w:noHBand="0" w:noVBand="1"/>
+            </w:tblPr>
+            <w:tblGrid>
+              <w:gridCol w:w="2431"/>
+              <w:gridCol w:w="2997"/>
+            </w:tblGrid>
+            <w:tr>
+              <w:trPr>
+                <w:cnfStyle w:val="100000000000" w:firstRow="1" w:lastRow="0" w:firstColumn="0" w:lastColumn="0" w:oddVBand="0" w:evenVBand="0" w:oddHBand="0" w:evenHBand="0" w:firstRowFirstColumn="0" w:firstRowLastColumn="0" w:lastRowFirstColumn="0" w:lastRowLastColumn="0"/>
+                <w:trHeight w:val="912"/>
+              </w:trPr>
+              <w:tc>
+                <w:tcPr>
+                  <w:cnfStyle w:val="001000000000" w:firstRow="0" w:lastRow="0" w:firstColumn="1" w:lastColumn="0" w:oddVBand="0" w:evenVBand="0" w:oddHBand="0" w:evenHBand="0" w:firstRowFirstColumn="0" w:firstRowLastColumn="0" w:lastRowFirstColumn="0" w:lastRowLastColumn="0"/>
+                  <w:tcW w:w="2431" w:type="dxa"/>
+                  <w:tcBorders>
+                    <w:top w:val="nil"/>
+                    <w:left w:val="nil"/>
+                    <w:bottom w:val="nil"/>
+                    <w:right w:val="nil"/>
+                  </w:tcBorders>
+                </w:tcPr>
+                <w:p>
+                  <w:pPr>
+                    <w:rPr>
+                      <w:rFonts w:ascii="Product Sans" w:hAnsi="Product Sans"/>
+                      <w:b w:val="0"/>
+                      <w:bCs w:val="0"/>
+                    </w:rPr>
+                  </w:pPr>
+                  <w:r>
+                    <w:rPr>
+                      <w:rFonts w:ascii="Product Sans" w:hAnsi="Product Sans"/>
+                      <w:b w:val="0"/>
+                      <w:bCs w:val="0"/>
+                      <w:sz w:val="14"/>
+                      <w:szCs w:val="14"/>
+                    </w:rPr>
+                    <w:t xml:space="preserve"/>
+                  </w:r>
+                  <w:r>
+                    <w:drawing>
+                      <wp:inline xmlns:a="http://schemas.openxmlformats.org/drawingml/2006/main" xmlns:pic="http://schemas.openxmlformats.org/drawingml/2006/picture">
+                        <wp:extent cx="546840" cy="546840"/>
+                        <wp:docPr id="1010" name="Picture 55"/>
+                        <wp:cNvGraphicFramePr>
+                          <a:graphicFrameLocks noChangeAspect="1"/>
+                        </wp:cNvGraphicFramePr>
+                        <a:graphic>
+                          <a:graphicData uri="http://schemas.openxmlformats.org/drawingml/2006/picture">
+                            <pic:pic>
+                              <pic:nvPicPr>
+                                <pic:cNvPr id="0" name="4.jpg"/>
+                                <pic:cNvPicPr/>
+                              </pic:nvPicPr>
+                              <pic:blipFill>
+                                <a:blip r:embed="rId26"/>
+                                <a:stretch>
+                                  <a:fillRect/>
+                                </a:stretch>
+                              </pic:blipFill>
+                              <pic:spPr>
+                                <a:xfrm>
+                                  <a:off x="0" y="0"/>
+                                  <a:ext cx="546840" cy="546840"/>
+                                </a:xfrm>
+                                <a:prstGeom prst="rect"/>
+                              </pic:spPr>
+                            </pic:pic>
+                          </a:graphicData>
+                        </a:graphic>
+                      </wp:inline>
+                    </w:drawing>
+                  </w:r>
+                  <w:r>
+                    <w:t xml:space="preserve"/>
+                  </w:r>
+                </w:p>
+              </w:tc>
+              <w:tc>
+                <w:tcPr>
+                  <w:tcW w:w="2997" w:type="dxa"/>
+                  <w:tcBorders>
+                    <w:top w:val="nil"/>
+                    <w:left w:val="nil"/>
+                    <w:bottom w:val="nil"/>
+                    <w:right w:val="nil"/>
+                  </w:tcBorders>
+                </w:tcPr>
+                <w:p>
+                  <w:pPr>
+                    <w:cnfStyle w:val="100000000000" w:firstRow="1" w:lastRow="0" w:firstColumn="0" w:lastColumn="0" w:oddVBand="0" w:evenVBand="0" w:oddHBand="0" w:evenHBand="0" w:firstRowFirstColumn="0" w:firstRowLastColumn="0" w:lastRowFirstColumn="0" w:lastRowLastColumn="0"/>
+                    <w:rPr>
+                      <w:rFonts w:ascii="Product Sans" w:hAnsi="Product Sans"/>
+                      <w:b w:val="0"/>
+                      <w:bCs w:val="0"/>
+                      <w:color w:val="A6A6A6" w:themeColor="background1" w:themeShade="A6"/>
+                      <w:sz w:val="18"/>
+                      <w:szCs w:val="18"/>
+                    </w:rPr>
+                  </w:pPr>
+                  <w:r>
+                    <w:rPr>
+                      <w:rFonts w:ascii="Product Sans" w:hAnsi="Product Sans"/>
+                      <w:b w:val="0"/>
+                      <w:bCs w:val="0"/>
+                      <w:color w:val="A6A6A6" w:themeColor="background1" w:themeShade="A6"/>
+                      <w:sz w:val="10"/>
+                      <w:szCs w:val="10"/>
+                    </w:rPr>
+                    <w:t xml:space="preserve">2022 - 2024</w:t>
+                  </w:r>
+                </w:p>
+                <w:p>
+                  <w:pPr>
+                    <w:cnfStyle w:val="100000000000" w:firstRow="1" w:lastRow="0" w:firstColumn="0" w:lastColumn="0" w:oddVBand="0" w:evenVBand="0" w:oddHBand="0" w:evenHBand="0" w:firstRowFirstColumn="0" w:firstRowLastColumn="0" w:lastRowFirstColumn="0" w:lastRowLastColumn="0"/>
+                    <w:rPr>
+                      <w:rFonts w:ascii="Product Sans" w:hAnsi="Product Sans"/>
+                      <w:b w:val="0"/>
+                      <w:bCs w:val="0"/>
+                      <w:color w:val="auto"/>
+                    </w:rPr>
+                  </w:pPr>
+                  <w:r>
+                    <w:rPr>
+                      <w:rFonts w:ascii="Product Sans" w:hAnsi="Product Sans"/>
+                      <w:b w:val="0"/>
+                      <w:bCs w:val="0"/>
+                      <w:color w:val="auto"/>
+                      <w:sz w:val="14"/>
+                      <w:szCs w:val="14"/>
+                    </w:rPr>
+                    <w:t xml:space="preserve">University of South Africa/Universiteit van Suid-Afrika</w:t>
+                  </w:r>
+                </w:p>
+                <w:p>
+                  <w:pPr>
+                    <w:cnfStyle w:val="100000000000" w:firstRow="1" w:lastRow="0" w:firstColumn="0" w:lastColumn="0" w:oddVBand="0" w:evenVBand="0" w:oddHBand="0" w:evenHBand="0" w:firstRowFirstColumn="0" w:firstRowLastColumn="0" w:lastRowFirstColumn="0" w:lastRowLastColumn="0"/>
+                    <w:rPr>
+                      <w:rFonts w:ascii="Product Sans" w:hAnsi="Product Sans"/>
+                      <w:b w:val="0"/>
+                      <w:bCs w:val="0"/>
+                      <w:color w:val="auto"/>
+                    </w:rPr>
+                  </w:pPr>
+                  <w:r>
+                    <w:rPr>
+                      <w:rFonts w:ascii="Product Sans" w:hAnsi="Product Sans"/>
+                      <w:b w:val="0"/>
+                      <w:bCs w:val="0"/>
+                      <w:color w:val="auto"/>
+                      <w:sz w:val="12"/>
+                      <w:szCs w:val="12"/>
+                    </w:rPr>
+                    <w:t xml:space="preserve">BSc Mathematics and Computer Science </w:t>
+                  </w:r>
+                </w:p>
+                <w:p>
+                  <w:pPr>
+                    <w:cnfStyle w:val="100000000000" w:firstRow="1" w:lastRow="0" w:firstColumn="0" w:lastColumn="0" w:oddVBand="0" w:evenVBand="0" w:oddHBand="0" w:evenHBand="0" w:firstRowFirstColumn="0" w:firstRowLastColumn="0" w:lastRowFirstColumn="0" w:lastRowLastColumn="0"/>
+                    <w:rPr>
+                      <w:rFonts w:ascii="Product Sans" w:hAnsi="Product Sans"/>
+                      <w:b w:val="0"/>
+                      <w:bCs w:val="0"/>
+                      <w:color w:val="808080" w:themeColor="background1" w:themeShade="80"/>
+                    </w:rPr>
+                  </w:pPr>
+                  <w:r>
+                    <w:rPr>
+                      <w:rFonts w:ascii="Product Sans" w:hAnsi="Product Sans"/>
+                      <w:b w:val="0"/>
+                      <w:bCs w:val="0"/>
+                      <w:color w:val="808080" w:themeColor="background1" w:themeShade="80"/>
+                      <w:sz w:val="12"/>
+                      <w:szCs w:val="12"/>
+                    </w:rPr>
+                    <w:t xml:space="preserve"/>
+                  </w:r>
+                </w:p>
+                <w:p>
+                  <w:pPr>
+                    <w:cnfStyle w:val="100000000000" w:firstRow="1" w:lastRow="0" w:firstColumn="0" w:lastColumn="0" w:oddVBand="0" w:evenVBand="0" w:oddHBand="0" w:evenHBand="0" w:firstRowFirstColumn="0" w:firstRowLastColumn="0" w:lastRowFirstColumn="0" w:lastRowLastColumn="0"/>
+                    <w:rPr>
+                      <w:rFonts w:ascii="Product Sans" w:hAnsi="Product Sans"/>
+                      <w:b w:val="0"/>
+                      <w:bCs w:val="0"/>
+                    </w:rPr>
+                  </w:pPr>
+                  <w:r>
+                    <w:rPr>
+                      <w:rFonts w:ascii="Product Sans" w:hAnsi="Product Sans"/>
+                      <w:b w:val="0"/>
+                      <w:bCs w:val="0"/>
+                      <w:color w:val="808080" w:themeColor="background1" w:themeShade="80"/>
+                      <w:sz w:val="12"/>
+                      <w:szCs w:val="12"/>
+                    </w:rPr>
+                    <w:t xml:space="preserve"/>
+                  </w:r>
+                </w:p>
+              </w:tc>
+            </w:tr>
+          </w:tbl>
+          <w:p>
+            <w:pPr>
+              <w:rPr>
+                <w:rFonts w:ascii="Product Sans" w:hAnsi="Product Sans"/>
+                <w:sz w:val="28"/>
+                <w:szCs w:val="28"/>
+              </w:rPr>
+            </w:pPr>
+            <w:r>
+              <w:rPr>
+                <w:rFonts w:ascii="Product Sans" w:hAnsi="Product Sans"/>
+                <w:sz w:val="10"/>
+                <w:szCs w:val="10"/>
+              </w:rPr>
+              <w:t xml:space="preserve"/>
+            </w:r>
+          </w:p>
+          <w:tbl>
+            <w:tblPr>
+              <w:tblStyle w:val="PlainTable1"/>
+              <w:tblW w:w="0" w:type="auto"/>
+              <w:tblInd w:w="5" w:type="dxa"/>
+              <w:tblLayout w:type="fixed"/>
+              <w:tblLook w:val="04A0" w:firstRow="1" w:lastRow="0" w:firstColumn="1" w:lastColumn="0" w:noHBand="0" w:noVBand="1"/>
+            </w:tblPr>
+            <w:tblGrid>
+              <w:gridCol w:w="2431"/>
+              <w:gridCol w:w="2997"/>
+            </w:tblGrid>
+            <w:tr>
+              <w:trPr>
+                <w:cnfStyle w:val="100000000000" w:firstRow="1" w:lastRow="0" w:firstColumn="0" w:lastColumn="0" w:oddVBand="0" w:evenVBand="0" w:oddHBand="0" w:evenHBand="0" w:firstRowFirstColumn="0" w:firstRowLastColumn="0" w:lastRowFirstColumn="0" w:lastRowLastColumn="0"/>
+                <w:trHeight w:val="912"/>
+              </w:trPr>
+              <w:tc>
+                <w:tcPr>
+                  <w:cnfStyle w:val="001000000000" w:firstRow="0" w:lastRow="0" w:firstColumn="1" w:lastColumn="0" w:oddVBand="0" w:evenVBand="0" w:oddHBand="0" w:evenHBand="0" w:firstRowFirstColumn="0" w:firstRowLastColumn="0" w:lastRowFirstColumn="0" w:lastRowLastColumn="0"/>
+                  <w:tcW w:w="2431" w:type="dxa"/>
+                  <w:tcBorders>
+                    <w:top w:val="nil"/>
+                    <w:left w:val="nil"/>
+                    <w:bottom w:val="nil"/>
+                    <w:right w:val="nil"/>
+                  </w:tcBorders>
+                </w:tcPr>
+                <w:p>
+                  <w:pPr>
+                    <w:rPr>
+                      <w:rFonts w:ascii="Product Sans" w:hAnsi="Product Sans"/>
+                      <w:b w:val="0"/>
+                      <w:bCs w:val="0"/>
+                    </w:rPr>
+                  </w:pPr>
+                  <w:r>
+                    <w:rPr>
+                      <w:rFonts w:ascii="Product Sans" w:hAnsi="Product Sans"/>
+                      <w:b w:val="0"/>
+                      <w:bCs w:val="0"/>
+                      <w:sz w:val="14"/>
+                      <w:szCs w:val="14"/>
+                    </w:rPr>
+                    <w:t xml:space="preserve"/>
+                  </w:r>
+                  <w:r>
+                    <w:drawing>
+                      <wp:inline xmlns:a="http://schemas.openxmlformats.org/drawingml/2006/main" xmlns:pic="http://schemas.openxmlformats.org/drawingml/2006/picture">
+                        <wp:extent cx="546840" cy="546840"/>
+                        <wp:docPr id="1011" name="Picture 55"/>
+                        <wp:cNvGraphicFramePr>
+                          <a:graphicFrameLocks noChangeAspect="1"/>
+                        </wp:cNvGraphicFramePr>
+                        <a:graphic>
+                          <a:graphicData uri="http://schemas.openxmlformats.org/drawingml/2006/picture">
+                            <pic:pic>
+                              <pic:nvPicPr>
+                                <pic:cNvPr id="0" name="5.png"/>
+                                <pic:cNvPicPr/>
+                              </pic:nvPicPr>
+                              <pic:blipFill>
+                                <a:blip r:embed="rId27"/>
+                                <a:stretch>
+                                  <a:fillRect/>
+                                </a:stretch>
+                              </pic:blipFill>
+                              <pic:spPr>
+                                <a:xfrm>
+                                  <a:off x="0" y="0"/>
+                                  <a:ext cx="546840" cy="546840"/>
+                                </a:xfrm>
+                                <a:prstGeom prst="rect"/>
+                              </pic:spPr>
+                            </pic:pic>
+                          </a:graphicData>
+                        </a:graphic>
+                      </wp:inline>
+                    </w:drawing>
+                  </w:r>
+                  <w:r>
+                    <w:t xml:space="preserve"/>
+                  </w:r>
+                </w:p>
+              </w:tc>
+              <w:tc>
+                <w:tcPr>
+                  <w:tcW w:w="2997" w:type="dxa"/>
+                  <w:tcBorders>
+                    <w:top w:val="nil"/>
+                    <w:left w:val="nil"/>
+                    <w:bottom w:val="nil"/>
+                    <w:right w:val="nil"/>
+                  </w:tcBorders>
+                </w:tcPr>
+                <w:p>
+                  <w:pPr>
+                    <w:cnfStyle w:val="100000000000" w:firstRow="1" w:lastRow="0" w:firstColumn="0" w:lastColumn="0" w:oddVBand="0" w:evenVBand="0" w:oddHBand="0" w:evenHBand="0" w:firstRowFirstColumn="0" w:firstRowLastColumn="0" w:lastRowFirstColumn="0" w:lastRowLastColumn="0"/>
+                    <w:rPr>
+                      <w:rFonts w:ascii="Product Sans" w:hAnsi="Product Sans"/>
+                      <w:b w:val="0"/>
+                      <w:bCs w:val="0"/>
+                      <w:color w:val="A6A6A6" w:themeColor="background1" w:themeShade="A6"/>
+                      <w:sz w:val="18"/>
+                      <w:szCs w:val="18"/>
+                    </w:rPr>
+                  </w:pPr>
+                  <w:r>
+                    <w:rPr>
+                      <w:rFonts w:ascii="Product Sans" w:hAnsi="Product Sans"/>
+                      <w:b w:val="0"/>
+                      <w:bCs w:val="0"/>
+                      <w:color w:val="A6A6A6" w:themeColor="background1" w:themeShade="A6"/>
+                      <w:sz w:val="10"/>
+                      <w:szCs w:val="10"/>
+                    </w:rPr>
+                    <w:t xml:space="preserve">2017 - 2020</w:t>
+                  </w:r>
+                </w:p>
+                <w:p>
+                  <w:pPr>
+                    <w:cnfStyle w:val="100000000000" w:firstRow="1" w:lastRow="0" w:firstColumn="0" w:lastColumn="0" w:oddVBand="0" w:evenVBand="0" w:oddHBand="0" w:evenHBand="0" w:firstRowFirstColumn="0" w:firstRowLastColumn="0" w:lastRowFirstColumn="0" w:lastRowLastColumn="0"/>
+                    <w:rPr>
+                      <w:rFonts w:ascii="Product Sans" w:hAnsi="Product Sans"/>
+                      <w:b w:val="0"/>
+                      <w:bCs w:val="0"/>
+                      <w:color w:val="auto"/>
+                    </w:rPr>
+                  </w:pPr>
+                  <w:r>
+                    <w:rPr>
+                      <w:rFonts w:ascii="Product Sans" w:hAnsi="Product Sans"/>
+                      <w:b w:val="0"/>
+                      <w:bCs w:val="0"/>
+                      <w:color w:val="auto"/>
+                      <w:sz w:val="14"/>
+                      <w:szCs w:val="14"/>
+                    </w:rPr>
+                    <w:t xml:space="preserve">Star College Durban</w:t>
+                  </w:r>
+                </w:p>
+                <w:p>
+                  <w:pPr>
+                    <w:cnfStyle w:val="100000000000" w:firstRow="1" w:lastRow="0" w:firstColumn="0" w:lastColumn="0" w:oddVBand="0" w:evenVBand="0" w:oddHBand="0" w:evenHBand="0" w:firstRowFirstColumn="0" w:firstRowLastColumn="0" w:lastRowFirstColumn="0" w:lastRowLastColumn="0"/>
+                    <w:rPr>
+                      <w:rFonts w:ascii="Product Sans" w:hAnsi="Product Sans"/>
+                      <w:b w:val="0"/>
+                      <w:bCs w:val="0"/>
+                      <w:color w:val="auto"/>
+                    </w:rPr>
+                  </w:pPr>
+                  <w:r>
+                    <w:rPr>
+                      <w:rFonts w:ascii="Product Sans" w:hAnsi="Product Sans"/>
+                      <w:b w:val="0"/>
+                      <w:bCs w:val="0"/>
+                      <w:color w:val="auto"/>
+                      <w:sz w:val="12"/>
+                      <w:szCs w:val="12"/>
+                    </w:rPr>
+                    <w:t xml:space="preserve">Bachelor's degree pass AP Maths and Information Technology 10,11,12 </w:t>
+                  </w:r>
+                </w:p>
+                <w:p>
+                  <w:pPr>
+                    <w:cnfStyle w:val="100000000000" w:firstRow="1" w:lastRow="0" w:firstColumn="0" w:lastColumn="0" w:oddVBand="0" w:evenVBand="0" w:oddHBand="0" w:evenHBand="0" w:firstRowFirstColumn="0" w:firstRowLastColumn="0" w:lastRowFirstColumn="0" w:lastRowLastColumn="0"/>
+                    <w:rPr>
+                      <w:rFonts w:ascii="Product Sans" w:hAnsi="Product Sans"/>
+                      <w:b w:val="0"/>
+                      <w:bCs w:val="0"/>
+                      <w:color w:val="808080" w:themeColor="background1" w:themeShade="80"/>
+                    </w:rPr>
+                  </w:pPr>
+                  <w:r>
+                    <w:rPr>
+                      <w:rFonts w:ascii="Product Sans" w:hAnsi="Product Sans"/>
+                      <w:b w:val="0"/>
+                      <w:bCs w:val="0"/>
+                      <w:color w:val="808080" w:themeColor="background1" w:themeShade="80"/>
+                      <w:sz w:val="12"/>
+                      <w:szCs w:val="12"/>
+                    </w:rPr>
+                    <w:t xml:space="preserve">Activities and Societies: Eskom Project</w:t>
+                  </w:r>
+                </w:p>
+                <w:p>
+                  <w:pPr>
+                    <w:cnfStyle w:val="100000000000" w:firstRow="1" w:lastRow="0" w:firstColumn="0" w:lastColumn="0" w:oddVBand="0" w:evenVBand="0" w:oddHBand="0" w:evenHBand="0" w:firstRowFirstColumn="0" w:firstRowLastColumn="0" w:lastRowFirstColumn="0" w:lastRowLastColumn="0"/>
+                    <w:rPr>
+                      <w:rFonts w:ascii="Product Sans" w:hAnsi="Product Sans"/>
+                      <w:b w:val="0"/>
+                      <w:bCs w:val="0"/>
+                    </w:rPr>
+                  </w:pPr>
+                  <w:r>
+                    <w:rPr>
+                      <w:rFonts w:ascii="Product Sans" w:hAnsi="Product Sans"/>
+                      <w:b w:val="0"/>
+                      <w:bCs w:val="0"/>
+                      <w:color w:val="808080" w:themeColor="background1" w:themeShade="80"/>
+                      <w:sz w:val="12"/>
+                      <w:szCs w:val="12"/>
+                    </w:rPr>
+                    <w:t xml:space="preserve">Did 2 extra special subjects here</w:t>
+                  </w:r>
+                </w:p>
+              </w:tc>
+            </w:tr>
+          </w:tbl>
+          <w:p>
+            <w:pPr>
+              <w:rPr>
+                <w:rFonts w:ascii="Product Sans" w:hAnsi="Product Sans"/>
+                <w:sz w:val="28"/>
+                <w:szCs w:val="28"/>
+              </w:rPr>
+            </w:pPr>
+            <w:r>
+              <w:rPr>
+                <w:rFonts w:ascii="Product Sans" w:hAnsi="Product Sans"/>
+                <w:sz w:val="10"/>
+                <w:szCs w:val="10"/>
+              </w:rPr>
+              <w:t xml:space="preserve"/>
+            </w:r>
+          </w:p>
+          <w:tbl>
+            <w:tblPr>
+              <w:tblStyle w:val="PlainTable1"/>
+              <w:tblW w:w="0" w:type="auto"/>
+              <w:tblInd w:w="5" w:type="dxa"/>
+              <w:tblLayout w:type="fixed"/>
+              <w:tblLook w:val="04A0" w:firstRow="1" w:lastRow="0" w:firstColumn="1" w:lastColumn="0" w:noHBand="0" w:noVBand="1"/>
+            </w:tblPr>
+            <w:tblGrid>
+              <w:gridCol w:w="2431"/>
+              <w:gridCol w:w="2997"/>
+            </w:tblGrid>
+            <w:tr>
+              <w:trPr>
+                <w:cnfStyle w:val="100000000000" w:firstRow="1" w:lastRow="0" w:firstColumn="0" w:lastColumn="0" w:oddVBand="0" w:evenVBand="0" w:oddHBand="0" w:evenHBand="0" w:firstRowFirstColumn="0" w:firstRowLastColumn="0" w:lastRowFirstColumn="0" w:lastRowLastColumn="0"/>
+                <w:trHeight w:val="912"/>
+              </w:trPr>
+              <w:tc>
+                <w:tcPr>
+                  <w:cnfStyle w:val="001000000000" w:firstRow="0" w:lastRow="0" w:firstColumn="1" w:lastColumn="0" w:oddVBand="0" w:evenVBand="0" w:oddHBand="0" w:evenHBand="0" w:firstRowFirstColumn="0" w:firstRowLastColumn="0" w:lastRowFirstColumn="0" w:lastRowLastColumn="0"/>
+                  <w:tcW w:w="2431" w:type="dxa"/>
+                  <w:tcBorders>
+                    <w:top w:val="nil"/>
+                    <w:left w:val="nil"/>
+                    <w:bottom w:val="nil"/>
+                    <w:right w:val="nil"/>
+                  </w:tcBorders>
+                </w:tcPr>
+                <w:p>
+                  <w:pPr>
+                    <w:rPr>
+                      <w:rFonts w:ascii="Product Sans" w:hAnsi="Product Sans"/>
+                      <w:b w:val="0"/>
+                      <w:bCs w:val="0"/>
+                    </w:rPr>
+                  </w:pPr>
+                  <w:r>
+                    <w:rPr>
+                      <w:rFonts w:ascii="Product Sans" w:hAnsi="Product Sans"/>
+                      <w:b w:val="0"/>
+                      <w:bCs w:val="0"/>
+                      <w:sz w:val="14"/>
+                      <w:szCs w:val="14"/>
+                    </w:rPr>
+                    <w:t xml:space="preserve"/>
+                  </w:r>
+                  <w:r>
+                    <w:drawing>
+                      <wp:inline xmlns:a="http://schemas.openxmlformats.org/drawingml/2006/main" xmlns:pic="http://schemas.openxmlformats.org/drawingml/2006/picture">
+                        <wp:extent cx="546840" cy="546840"/>
+                        <wp:docPr id="1012" name="Picture 55"/>
+                        <wp:cNvGraphicFramePr>
+                          <a:graphicFrameLocks noChangeAspect="1"/>
+                        </wp:cNvGraphicFramePr>
+                        <a:graphic>
+                          <a:graphicData uri="http://schemas.openxmlformats.org/drawingml/2006/picture">
+                            <pic:pic>
+                              <pic:nvPicPr>
+                                <pic:cNvPr id="0" name="5.png"/>
+                                <pic:cNvPicPr/>
+                              </pic:nvPicPr>
+                              <pic:blipFill>
+                                <a:blip r:embed="rId27"/>
+                                <a:stretch>
+                                  <a:fillRect/>
+                                </a:stretch>
+                              </pic:blipFill>
+                              <pic:spPr>
+                                <a:xfrm>
+                                  <a:off x="0" y="0"/>
+                                  <a:ext cx="546840" cy="546840"/>
+                                </a:xfrm>
+                                <a:prstGeom prst="rect"/>
+                              </pic:spPr>
+                            </pic:pic>
+                          </a:graphicData>
+                        </a:graphic>
+                      </wp:inline>
+                    </w:drawing>
+                  </w:r>
+                  <w:r>
+                    <w:t xml:space="preserve"/>
+                  </w:r>
+                </w:p>
+              </w:tc>
+              <w:tc>
+                <w:tcPr>
+                  <w:tcW w:w="2997" w:type="dxa"/>
+                  <w:tcBorders>
+                    <w:top w:val="nil"/>
+                    <w:left w:val="nil"/>
+                    <w:bottom w:val="nil"/>
+                    <w:right w:val="nil"/>
+                  </w:tcBorders>
+                </w:tcPr>
+                <w:p>
+                  <w:pPr>
+                    <w:cnfStyle w:val="100000000000" w:firstRow="1" w:lastRow="0" w:firstColumn="0" w:lastColumn="0" w:oddVBand="0" w:evenVBand="0" w:oddHBand="0" w:evenHBand="0" w:firstRowFirstColumn="0" w:firstRowLastColumn="0" w:lastRowFirstColumn="0" w:lastRowLastColumn="0"/>
+                    <w:rPr>
+                      <w:rFonts w:ascii="Product Sans" w:hAnsi="Product Sans"/>
+                      <w:b w:val="0"/>
+                      <w:bCs w:val="0"/>
+                      <w:color w:val="A6A6A6" w:themeColor="background1" w:themeShade="A6"/>
+                      <w:sz w:val="18"/>
+                      <w:szCs w:val="18"/>
+                    </w:rPr>
+                  </w:pPr>
+                  <w:r>
+                    <w:rPr>
+                      <w:rFonts w:ascii="Product Sans" w:hAnsi="Product Sans"/>
+                      <w:b w:val="0"/>
+                      <w:bCs w:val="0"/>
+                      <w:color w:val="A6A6A6" w:themeColor="background1" w:themeShade="A6"/>
+                      <w:sz w:val="10"/>
+                      <w:szCs w:val="10"/>
+                    </w:rPr>
+                    <w:t xml:space="preserve">2016 - 2020</w:t>
+                  </w:r>
+                </w:p>
+                <w:p>
+                  <w:pPr>
+                    <w:cnfStyle w:val="100000000000" w:firstRow="1" w:lastRow="0" w:firstColumn="0" w:lastColumn="0" w:oddVBand="0" w:evenVBand="0" w:oddHBand="0" w:evenHBand="0" w:firstRowFirstColumn="0" w:firstRowLastColumn="0" w:lastRowFirstColumn="0" w:lastRowLastColumn="0"/>
+                    <w:rPr>
+                      <w:rFonts w:ascii="Product Sans" w:hAnsi="Product Sans"/>
+                      <w:b w:val="0"/>
+                      <w:bCs w:val="0"/>
+                      <w:color w:val="auto"/>
+                    </w:rPr>
+                  </w:pPr>
+                  <w:r>
+                    <w:rPr>
+                      <w:rFonts w:ascii="Product Sans" w:hAnsi="Product Sans"/>
+                      <w:b w:val="0"/>
+                      <w:bCs w:val="0"/>
+                      <w:color w:val="auto"/>
+                      <w:sz w:val="14"/>
+                      <w:szCs w:val="14"/>
+                    </w:rPr>
+                    <w:t xml:space="preserve">Strelitzia Secondary School</w:t>
+                  </w:r>
+                </w:p>
+                <w:p>
+                  <w:pPr>
+                    <w:cnfStyle w:val="100000000000" w:firstRow="1" w:lastRow="0" w:firstColumn="0" w:lastColumn="0" w:oddVBand="0" w:evenVBand="0" w:oddHBand="0" w:evenHBand="0" w:firstRowFirstColumn="0" w:firstRowLastColumn="0" w:lastRowFirstColumn="0" w:lastRowLastColumn="0"/>
+                    <w:rPr>
+                      <w:rFonts w:ascii="Product Sans" w:hAnsi="Product Sans"/>
+                      <w:b w:val="0"/>
+                      <w:bCs w:val="0"/>
+                      <w:color w:val="auto"/>
+                    </w:rPr>
+                  </w:pPr>
+                  <w:r>
+                    <w:rPr>
+                      <w:rFonts w:ascii="Product Sans" w:hAnsi="Product Sans"/>
+                      <w:b w:val="0"/>
+                      <w:bCs w:val="0"/>
+                      <w:color w:val="auto"/>
+                      <w:sz w:val="12"/>
+                      <w:szCs w:val="12"/>
+                    </w:rPr>
+                    <w:t xml:space="preserve">Bachelor's degree pass Maths, Physical Science, English, Afrikaans, Accounting, Life Science, Life Orientation 8 to 12 </w:t>
+                  </w:r>
+                </w:p>
+                <w:p>
+                  <w:pPr>
+                    <w:cnfStyle w:val="100000000000" w:firstRow="1" w:lastRow="0" w:firstColumn="0" w:lastColumn="0" w:oddVBand="0" w:evenVBand="0" w:oddHBand="0" w:evenHBand="0" w:firstRowFirstColumn="0" w:firstRowLastColumn="0" w:lastRowFirstColumn="0" w:lastRowLastColumn="0"/>
+                    <w:rPr>
+                      <w:rFonts w:ascii="Product Sans" w:hAnsi="Product Sans"/>
+                      <w:b w:val="0"/>
+                      <w:bCs w:val="0"/>
+                      <w:color w:val="808080" w:themeColor="background1" w:themeShade="80"/>
+                    </w:rPr>
+                  </w:pPr>
+                  <w:r>
+                    <w:rPr>
+                      <w:rFonts w:ascii="Product Sans" w:hAnsi="Product Sans"/>
+                      <w:b w:val="0"/>
+                      <w:bCs w:val="0"/>
+                      <w:color w:val="808080" w:themeColor="background1" w:themeShade="80"/>
+                      <w:sz w:val="12"/>
+                      <w:szCs w:val="12"/>
+                    </w:rPr>
+                    <w:t xml:space="preserve">Activities and Societies: Ambassador Leaders Summit (Harvard University), Switzerland Exchange Program. Eskom Expo.</w:t>
+                  </w:r>
+                </w:p>
+                <w:p>
+                  <w:pPr>
+                    <w:cnfStyle w:val="100000000000" w:firstRow="1" w:lastRow="0" w:firstColumn="0" w:lastColumn="0" w:oddVBand="0" w:evenVBand="0" w:oddHBand="0" w:evenHBand="0" w:firstRowFirstColumn="0" w:firstRowLastColumn="0" w:lastRowFirstColumn="0" w:lastRowLastColumn="0"/>
+                    <w:rPr>
+                      <w:rFonts w:ascii="Product Sans" w:hAnsi="Product Sans"/>
+                      <w:b w:val="0"/>
+                      <w:bCs w:val="0"/>
+                    </w:rPr>
+                  </w:pPr>
+                  <w:r>
+                    <w:rPr>
+                      <w:rFonts w:ascii="Product Sans" w:hAnsi="Product Sans"/>
+                      <w:b w:val="0"/>
+                      <w:bCs w:val="0"/>
+                      <w:color w:val="808080" w:themeColor="background1" w:themeShade="80"/>
+                      <w:sz w:val="12"/>
+                      <w:szCs w:val="12"/>
+                    </w:rPr>
+                    <w:t xml:space="preserve">This is my school which I did my normal 7 subjects excluding the 2 extra subjects I did at Star College Durban.</w:t>
+                  </w:r>
+                </w:p>
+              </w:tc>
+            </w:tr>
+          </w:tbl>
+          <w:p>
+            <w:pPr>
+              <w:rPr>
+                <w:rFonts w:ascii="Product Sans" w:hAnsi="Product Sans"/>
+                <w:sz w:val="28"/>
+                <w:szCs w:val="28"/>
+              </w:rPr>
+            </w:pPr>
+            <w:r>
+              <w:rPr>
+                <w:rFonts w:ascii="Product Sans" w:hAnsi="Product Sans"/>
+                <w:sz w:val="10"/>
+                <w:szCs w:val="10"/>
+              </w:rPr>
+              <w:t xml:space="preserve"/>
+            </w:r>
+          </w:p>
+        </w:tc>
+        <w:tc>
+          <w:tcPr>
+            <w:tcW w:w="3745" w:type="dxa"/>
             <w:gridSpan w:val="2"/>
             <w:tcBorders>
               <w:left w:val="single" w:sz="4" w:space="0" w:color="F2F2F2" w:themeColor="background1" w:themeShade="F2"/>
@@ -1398,7 +2162,7 @@
         </w:tc>
         <w:tc>
           <w:tcPr>
-            <w:tcW w:w="710" w:type="dxa"/>
+            <w:tcW w:w="664" w:type="dxa"/>
           </w:tcPr>
           <w:p/>
         </w:tc>
@@ -1409,7 +2173,7 @@
         </w:trPr>
         <w:tc>
           <w:tcPr>
-            <w:tcW w:w="6030" w:type="dxa"/>
+            <w:tcW w:w="6391" w:type="dxa"/>
             <w:gridSpan w:val="3"/>
             <w:vMerge/>
             <w:tcBorders>
@@ -1424,7 +2188,7 @@
         </w:tc>
         <w:tc>
           <w:tcPr>
-            <w:tcW w:w="4050" w:type="dxa"/>
+            <w:tcW w:w="3745" w:type="dxa"/>
             <w:gridSpan w:val="2"/>
             <w:vMerge w:val="restart"/>
             <w:tcBorders>
@@ -1444,7 +2208,7 @@
         </w:tc>
         <w:tc>
           <w:tcPr>
-            <w:tcW w:w="710" w:type="dxa"/>
+            <w:tcW w:w="664" w:type="dxa"/>
             <w:vAlign w:val="center"/>
           </w:tcPr>
           <w:p>
@@ -1460,7 +2224,7 @@
         </w:trPr>
         <w:tc>
           <w:tcPr>
-            <w:tcW w:w="6030" w:type="dxa"/>
+            <w:tcW w:w="6391" w:type="dxa"/>
             <w:gridSpan w:val="3"/>
             <w:vMerge/>
             <w:tcBorders>
@@ -1475,7 +2239,7 @@
         </w:tc>
         <w:tc>
           <w:tcPr>
-            <w:tcW w:w="4050" w:type="dxa"/>
+            <w:tcW w:w="3745" w:type="dxa"/>
             <w:gridSpan w:val="2"/>
             <w:vMerge/>
             <w:tcBorders>
@@ -1491,7 +2255,7 @@
         </w:tc>
         <w:tc>
           <w:tcPr>
-            <w:tcW w:w="710" w:type="dxa"/>
+            <w:tcW w:w="664" w:type="dxa"/>
             <w:vAlign w:val="center"/>
           </w:tcPr>
           <w:p>
@@ -1510,7 +2274,7 @@
         </w:trPr>
         <w:tc>
           <w:tcPr>
-            <w:tcW w:w="6030" w:type="dxa"/>
+            <w:tcW w:w="6391" w:type="dxa"/>
             <w:gridSpan w:val="3"/>
             <w:vMerge/>
             <w:tcBorders>
@@ -1525,7 +2289,7 @@
         </w:tc>
         <w:tc>
           <w:tcPr>
-            <w:tcW w:w="4050" w:type="dxa"/>
+            <w:tcW w:w="3745" w:type="dxa"/>
             <w:gridSpan w:val="2"/>
             <w:vMerge/>
             <w:tcBorders>
@@ -1541,7 +2305,7 @@
         </w:tc>
         <w:tc>
           <w:tcPr>
-            <w:tcW w:w="710" w:type="dxa"/>
+            <w:tcW w:w="664" w:type="dxa"/>
             <w:vAlign w:val="center"/>
           </w:tcPr>
           <w:p>
@@ -1560,7 +2324,7 @@
         </w:trPr>
         <w:tc>
           <w:tcPr>
-            <w:tcW w:w="6030" w:type="dxa"/>
+            <w:tcW w:w="6391" w:type="dxa"/>
             <w:gridSpan w:val="3"/>
             <w:vMerge/>
             <w:tcBorders>
@@ -1575,7 +2339,7 @@
         </w:tc>
         <w:tc>
           <w:tcPr>
-            <w:tcW w:w="4050" w:type="dxa"/>
+            <w:tcW w:w="3745" w:type="dxa"/>
             <w:gridSpan w:val="2"/>
             <w:vMerge/>
             <w:tcBorders>
@@ -1591,7 +2355,7 @@
         </w:tc>
         <w:tc>
           <w:tcPr>
-            <w:tcW w:w="710" w:type="dxa"/>
+            <w:tcW w:w="664" w:type="dxa"/>
             <w:vAlign w:val="center"/>
           </w:tcPr>
           <w:p>
@@ -2718,6 +3482,69 @@
       <w:spacing w:after="0" w:line="240" w:lineRule="auto"/>
     </w:pPr>
   </w:style>
+  <w:style w:type="table" w:styleId="PlainTable1">
+    <w:name w:val="Plain Table 1"/>
+    <w:basedOn w:val="TableNormal"/>
+    <w:uiPriority w:val="41"/>
+    <w:rsid w:val="00BE1546"/>
+    <w:pPr>
+      <w:spacing w:after="0" w:line="240" w:lineRule="auto"/>
+    </w:pPr>
+    <w:tblPr>
+      <w:tblStyleRowBandSize w:val="1"/>
+      <w:tblStyleColBandSize w:val="1"/>
+      <w:tblBorders>
+        <w:top w:val="single" w:sz="4" w:space="0" w:color="BFBFBF" w:themeColor="background1" w:themeShade="BF"/>
+        <w:left w:val="single" w:sz="4" w:space="0" w:color="BFBFBF" w:themeColor="background1" w:themeShade="BF"/>
+        <w:bottom w:val="single" w:sz="4" w:space="0" w:color="BFBFBF" w:themeColor="background1" w:themeShade="BF"/>
+        <w:right w:val="single" w:sz="4" w:space="0" w:color="BFBFBF" w:themeColor="background1" w:themeShade="BF"/>
+        <w:insideH w:val="single" w:sz="4" w:space="0" w:color="BFBFBF" w:themeColor="background1" w:themeShade="BF"/>
+        <w:insideV w:val="single" w:sz="4" w:space="0" w:color="BFBFBF" w:themeColor="background1" w:themeShade="BF"/>
+      </w:tblBorders>
+    </w:tblPr>
+    <w:tblStylePr w:type="firstRow">
+      <w:rPr>
+        <w:b/>
+        <w:bCs/>
+      </w:rPr>
+    </w:tblStylePr>
+    <w:tblStylePr w:type="lastRow">
+      <w:rPr>
+        <w:b/>
+        <w:bCs/>
+      </w:rPr>
+      <w:tblPr/>
+      <w:tcPr>
+        <w:tcBorders>
+          <w:top w:val="double" w:sz="4" w:space="0" w:color="BFBFBF" w:themeColor="background1" w:themeShade="BF"/>
+        </w:tcBorders>
+      </w:tcPr>
+    </w:tblStylePr>
+    <w:tblStylePr w:type="firstCol">
+      <w:rPr>
+        <w:b/>
+        <w:bCs/>
+      </w:rPr>
+    </w:tblStylePr>
+    <w:tblStylePr w:type="lastCol">
+      <w:rPr>
+        <w:b/>
+        <w:bCs/>
+      </w:rPr>
+    </w:tblStylePr>
+    <w:tblStylePr w:type="band1Vert">
+      <w:tblPr/>
+      <w:tcPr>
+        <w:shd w:val="clear" w:color="auto" w:fill="F2F2F2" w:themeFill="background1" w:themeFillShade="F2"/>
+      </w:tcPr>
+    </w:tblStylePr>
+    <w:tblStylePr w:type="band1Horz">
+      <w:tblPr/>
+      <w:tcPr>
+        <w:shd w:val="clear" w:color="auto" w:fill="F2F2F2" w:themeFill="background1" w:themeFillShade="F2"/>
+      </w:tcPr>
+    </w:tblStylePr>
+  </w:style>
 </w:styles>
 </file>
 
@@ -2923,24 +3750,6 @@
 </file>
 
 <file path=customXml/item1.xml><?xml version="1.0" encoding="utf-8"?>
-<?mso-contentType ?>
-<FormTemplates xmlns="http://schemas.microsoft.com/sharepoint/v3/contenttype/forms">
-  <Display>DocumentLibraryForm</Display>
-  <Edit>DocumentLibraryForm</Edit>
-  <New>DocumentLibraryForm</New>
-</FormTemplates>
-</file>
-
-<file path=customXml/item2.xml><?xml version="1.0" encoding="utf-8"?>
-<p:properties xmlns:p="http://schemas.microsoft.com/office/2006/metadata/properties" xmlns:xsi="http://www.w3.org/2001/XMLSchema-instance" xmlns:pc="http://schemas.microsoft.com/office/infopath/2007/PartnerControls">
-  <documentManagement>
-    <Status xmlns="71af3243-3dd4-4a8d-8c0d-dd76da1f02a5">Not started</Status>
-    <MediaServiceKeyPoints xmlns="71af3243-3dd4-4a8d-8c0d-dd76da1f02a5" xsi:nil="true"/>
-  </documentManagement>
-</p:properties>
-</file>
-
-<file path=customXml/item3.xml><?xml version="1.0" encoding="utf-8"?>
 <ct:contentTypeSchema xmlns:ct="http://schemas.microsoft.com/office/2006/metadata/contentType" xmlns:ma="http://schemas.microsoft.com/office/2006/metadata/properties/metaAttributes" ct:_="" ma:_="" ma:contentTypeName="Document" ma:contentTypeID="0x01010079F111ED35F8CC479449609E8A0923A6" ma:contentTypeVersion="12" ma:contentTypeDescription="Create a new document." ma:contentTypeScope="" ma:versionID="fa6e671f1cd7e4d96ff9652be322dd5e">
   <xsd:schema xmlns:xsd="http://www.w3.org/2001/XMLSchema" xmlns:xs="http://www.w3.org/2001/XMLSchema" xmlns:p="http://schemas.microsoft.com/office/2006/metadata/properties" xmlns:ns2="71af3243-3dd4-4a8d-8c0d-dd76da1f02a5" xmlns:ns3="16c05727-aa75-4e4a-9b5f-8a80a1165891" targetNamespace="http://schemas.microsoft.com/office/2006/metadata/properties" ma:root="true" ma:fieldsID="4e2496f70b101db0b8013f30a071bbf7" ns2:_="" ns3:_="">
     <xsd:import namespace="71af3243-3dd4-4a8d-8c0d-dd76da1f02a5"/>
@@ -3161,25 +3970,25 @@
 </ct:contentTypeSchema>
 </file>
 
-<file path=customXml/itemProps1.xml><?xml version="1.0" encoding="utf-8"?>
-<ds:datastoreItem xmlns:ds="http://schemas.openxmlformats.org/officeDocument/2006/customXml" ds:itemID="{16A193BD-898B-455C-A333-075CD8E209AB}">
-  <ds:schemaRefs>
-    <ds:schemaRef ds:uri="http://schemas.microsoft.com/sharepoint/v3/contenttype/forms"/>
-  </ds:schemaRefs>
-</ds:datastoreItem>
+<file path=customXml/item2.xml><?xml version="1.0" encoding="utf-8"?>
+<p:properties xmlns:p="http://schemas.microsoft.com/office/2006/metadata/properties" xmlns:xsi="http://www.w3.org/2001/XMLSchema-instance" xmlns:pc="http://schemas.microsoft.com/office/infopath/2007/PartnerControls">
+  <documentManagement>
+    <Status xmlns="71af3243-3dd4-4a8d-8c0d-dd76da1f02a5">Not started</Status>
+    <MediaServiceKeyPoints xmlns="71af3243-3dd4-4a8d-8c0d-dd76da1f02a5" xsi:nil="true"/>
+  </documentManagement>
+</p:properties>
 </file>
 
-<file path=customXml/itemProps2.xml><?xml version="1.0" encoding="utf-8"?>
-<ds:datastoreItem xmlns:ds="http://schemas.openxmlformats.org/officeDocument/2006/customXml" ds:itemID="{37EBB6D8-F356-49B3-85AD-C6E321FA2773}">
-  <ds:schemaRefs>
-    <ds:schemaRef ds:uri="http://schemas.microsoft.com/office/2006/metadata/properties"/>
-    <ds:schemaRef ds:uri="http://schemas.microsoft.com/office/infopath/2007/PartnerControls"/>
-    <ds:schemaRef ds:uri="71af3243-3dd4-4a8d-8c0d-dd76da1f02a5"/>
-  </ds:schemaRefs>
-</ds:datastoreItem>
+<file path=customXml/item3.xml><?xml version="1.0" encoding="utf-8"?>
+<?mso-contentType ?>
+<FormTemplates xmlns="http://schemas.microsoft.com/sharepoint/v3/contenttype/forms">
+  <Display>DocumentLibraryForm</Display>
+  <Edit>DocumentLibraryForm</Edit>
+  <New>DocumentLibraryForm</New>
+</FormTemplates>
 </file>
 
-<file path=customXml/itemProps3.xml><?xml version="1.0" encoding="utf-8"?>
+<file path=customXml/itemProps1.xml><?xml version="1.0" encoding="utf-8"?>
 <ds:datastoreItem xmlns:ds="http://schemas.openxmlformats.org/officeDocument/2006/customXml" ds:itemID="{C55D9CB4-DD8E-4FF9-9B51-ACE7F1F5CD7F}">
   <ds:schemaRefs>
     <ds:schemaRef ds:uri="http://schemas.microsoft.com/office/2006/metadata/contentType"/>
@@ -3196,4 +4005,22 @@
     <ds:schemaRef ds:uri="http://schemas.microsoft.com/internal/obd"/>
   </ds:schemaRefs>
 </ds:datastoreItem>
+</file>
+
+<file path=customXml/itemProps2.xml><?xml version="1.0" encoding="utf-8"?>
+<ds:datastoreItem xmlns:ds="http://schemas.openxmlformats.org/officeDocument/2006/customXml" ds:itemID="{37EBB6D8-F356-49B3-85AD-C6E321FA2773}">
+  <ds:schemaRefs>
+    <ds:schemaRef ds:uri="http://schemas.microsoft.com/office/2006/metadata/properties"/>
+    <ds:schemaRef ds:uri="http://schemas.microsoft.com/office/infopath/2007/PartnerControls"/>
+    <ds:schemaRef ds:uri="71af3243-3dd4-4a8d-8c0d-dd76da1f02a5"/>
+  </ds:schemaRefs>
+</ds:datastoreItem>
+</file>
+
+<file path=customXml/itemProps3.xml><?xml version="1.0" encoding="utf-8"?>
+<ds:datastoreItem xmlns:ds="http://schemas.openxmlformats.org/officeDocument/2006/customXml" ds:itemID="{16A193BD-898B-455C-A333-075CD8E209AB}">
+  <ds:schemaRefs>
+    <ds:schemaRef ds:uri="http://schemas.microsoft.com/sharepoint/v3/contenttype/forms"/>
+  </ds:schemaRefs>
+</ds:datastoreItem>
 </file>
</xml_diff>